<commit_message>
QMT submit personal note week 6: transformer
</commit_message>
<xml_diff>
--- a/personal-note/week-6/W6_Personal Note_Transformer.docx
+++ b/personal-note/week-6/W6_Personal Note_Transformer.docx
@@ -356,12 +356,12 @@
                 <wp:inline distB="114300" distT="114300" distL="114300" distR="114300">
                   <wp:extent cx="2724150" cy="1473200"/>
                   <wp:effectExtent b="0" l="0" r="0" t="0"/>
-                  <wp:docPr id="24" name="image28.png"/>
+                  <wp:docPr id="24" name="image26.png"/>
                   <a:graphic>
                     <a:graphicData uri="http://schemas.openxmlformats.org/drawingml/2006/picture">
                       <pic:pic>
                         <pic:nvPicPr>
-                          <pic:cNvPr id="0" name="image28.png"/>
+                          <pic:cNvPr id="0" name="image26.png"/>
                           <pic:cNvPicPr preferRelativeResize="0"/>
                         </pic:nvPicPr>
                         <pic:blipFill>
@@ -738,12 +738,12 @@
                 <wp:inline distB="114300" distT="114300" distL="114300" distR="114300">
                   <wp:extent cx="2433638" cy="2199800"/>
                   <wp:effectExtent b="0" l="0" r="0" t="0"/>
-                  <wp:docPr id="5" name="image11.png"/>
+                  <wp:docPr id="5" name="image17.png"/>
                   <a:graphic>
                     <a:graphicData uri="http://schemas.openxmlformats.org/drawingml/2006/picture">
                       <pic:pic>
                         <pic:nvPicPr>
-                          <pic:cNvPr id="0" name="image11.png"/>
+                          <pic:cNvPr id="0" name="image17.png"/>
                           <pic:cNvPicPr preferRelativeResize="0"/>
                         </pic:nvPicPr>
                         <pic:blipFill>
@@ -845,12 +845,12 @@
                 <wp:inline distB="114300" distT="114300" distL="114300" distR="114300">
                   <wp:extent cx="1376692" cy="2199481"/>
                   <wp:effectExtent b="0" l="0" r="0" t="0"/>
-                  <wp:docPr id="9" name="image19.png"/>
+                  <wp:docPr id="9" name="image11.png"/>
                   <a:graphic>
                     <a:graphicData uri="http://schemas.openxmlformats.org/drawingml/2006/picture">
                       <pic:pic>
                         <pic:nvPicPr>
-                          <pic:cNvPr id="0" name="image19.png"/>
+                          <pic:cNvPr id="0" name="image11.png"/>
                           <pic:cNvPicPr preferRelativeResize="0"/>
                         </pic:nvPicPr>
                         <pic:blipFill>
@@ -1513,12 +1513,12 @@
                 <wp:inline distB="114300" distT="114300" distL="114300" distR="114300">
                   <wp:extent cx="3086100" cy="1485900"/>
                   <wp:effectExtent b="0" l="0" r="0" t="0"/>
-                  <wp:docPr id="29" name="image27.png"/>
+                  <wp:docPr id="29" name="image25.png"/>
                   <a:graphic>
                     <a:graphicData uri="http://schemas.openxmlformats.org/drawingml/2006/picture">
                       <pic:pic>
                         <pic:nvPicPr>
-                          <pic:cNvPr id="0" name="image27.png"/>
+                          <pic:cNvPr id="0" name="image25.png"/>
                           <pic:cNvPicPr preferRelativeResize="0"/>
                         </pic:nvPicPr>
                         <pic:blipFill>
@@ -1604,12 +1604,12 @@
                 <wp:inline distB="114300" distT="114300" distL="114300" distR="114300">
                   <wp:extent cx="3086100" cy="1117600"/>
                   <wp:effectExtent b="0" l="0" r="0" t="0"/>
-                  <wp:docPr id="28" name="image29.png"/>
+                  <wp:docPr id="28" name="image27.png"/>
                   <a:graphic>
                     <a:graphicData uri="http://schemas.openxmlformats.org/drawingml/2006/picture">
                       <pic:pic>
                         <pic:nvPicPr>
-                          <pic:cNvPr id="0" name="image29.png"/>
+                          <pic:cNvPr id="0" name="image27.png"/>
                           <pic:cNvPicPr preferRelativeResize="0"/>
                         </pic:nvPicPr>
                         <pic:blipFill>
@@ -1775,12 +1775,12 @@
                 <wp:inline distB="114300" distT="114300" distL="114300" distR="114300">
                   <wp:extent cx="1752600" cy="2603500"/>
                   <wp:effectExtent b="0" l="0" r="0" t="0"/>
-                  <wp:docPr id="6" name="image6.png"/>
+                  <wp:docPr id="6" name="image13.png"/>
                   <a:graphic>
                     <a:graphicData uri="http://schemas.openxmlformats.org/drawingml/2006/picture">
                       <pic:pic>
                         <pic:nvPicPr>
-                          <pic:cNvPr id="0" name="image6.png"/>
+                          <pic:cNvPr id="0" name="image13.png"/>
                           <pic:cNvPicPr preferRelativeResize="0"/>
                         </pic:nvPicPr>
                         <pic:blipFill>
@@ -2117,12 +2117,12 @@
                 <wp:inline distB="114300" distT="114300" distL="114300" distR="114300">
                   <wp:extent cx="3086100" cy="914400"/>
                   <wp:effectExtent b="0" l="0" r="0" t="0"/>
-                  <wp:docPr id="7" name="image4.png"/>
+                  <wp:docPr id="7" name="image9.png"/>
                   <a:graphic>
                     <a:graphicData uri="http://schemas.openxmlformats.org/drawingml/2006/picture">
                       <pic:pic>
                         <pic:nvPicPr>
-                          <pic:cNvPr id="0" name="image4.png"/>
+                          <pic:cNvPr id="0" name="image9.png"/>
                           <pic:cNvPicPr preferRelativeResize="0"/>
                         </pic:nvPicPr>
                         <pic:blipFill>
@@ -2265,12 +2265,12 @@
                 <wp:inline distB="114300" distT="114300" distL="114300" distR="114300">
                   <wp:extent cx="3086100" cy="1371600"/>
                   <wp:effectExtent b="0" l="0" r="0" t="0"/>
-                  <wp:docPr id="27" name="image22.png"/>
+                  <wp:docPr id="27" name="image29.png"/>
                   <a:graphic>
                     <a:graphicData uri="http://schemas.openxmlformats.org/drawingml/2006/picture">
                       <pic:pic>
                         <pic:nvPicPr>
-                          <pic:cNvPr id="0" name="image22.png"/>
+                          <pic:cNvPr id="0" name="image29.png"/>
                           <pic:cNvPicPr preferRelativeResize="0"/>
                         </pic:nvPicPr>
                         <pic:blipFill>
@@ -2443,12 +2443,12 @@
                 <wp:inline distB="114300" distT="114300" distL="114300" distR="114300">
                   <wp:extent cx="5381625" cy="2197100"/>
                   <wp:effectExtent b="0" l="0" r="0" t="0"/>
-                  <wp:docPr id="1" name="image5.png"/>
+                  <wp:docPr id="1" name="image8.png"/>
                   <a:graphic>
                     <a:graphicData uri="http://schemas.openxmlformats.org/drawingml/2006/picture">
                       <pic:pic>
                         <pic:nvPicPr>
-                          <pic:cNvPr id="0" name="image5.png"/>
+                          <pic:cNvPr id="0" name="image8.png"/>
                           <pic:cNvPicPr preferRelativeResize="0"/>
                         </pic:nvPicPr>
                         <pic:blipFill>
@@ -2567,12 +2567,12 @@
                 <wp:inline distB="114300" distT="114300" distL="114300" distR="114300">
                   <wp:extent cx="5381625" cy="2349500"/>
                   <wp:effectExtent b="0" l="0" r="0" t="0"/>
-                  <wp:docPr id="12" name="image14.png"/>
+                  <wp:docPr id="12" name="image10.png"/>
                   <a:graphic>
                     <a:graphicData uri="http://schemas.openxmlformats.org/drawingml/2006/picture">
                       <pic:pic>
                         <pic:nvPicPr>
-                          <pic:cNvPr id="0" name="image14.png"/>
+                          <pic:cNvPr id="0" name="image10.png"/>
                           <pic:cNvPicPr preferRelativeResize="0"/>
                         </pic:nvPicPr>
                         <pic:blipFill>
@@ -2666,12 +2666,12 @@
                 <wp:inline distB="114300" distT="114300" distL="114300" distR="114300">
                   <wp:extent cx="4071938" cy="2262188"/>
                   <wp:effectExtent b="0" l="0" r="0" t="0"/>
-                  <wp:docPr id="19" name="image8.png"/>
+                  <wp:docPr id="19" name="image3.png"/>
                   <a:graphic>
                     <a:graphicData uri="http://schemas.openxmlformats.org/drawingml/2006/picture">
                       <pic:pic>
                         <pic:nvPicPr>
-                          <pic:cNvPr id="0" name="image8.png"/>
+                          <pic:cNvPr id="0" name="image3.png"/>
                           <pic:cNvPicPr preferRelativeResize="0"/>
                         </pic:nvPicPr>
                         <pic:blipFill>
@@ -2953,12 +2953,12 @@
                 <wp:inline distB="114300" distT="114300" distL="114300" distR="114300">
                   <wp:extent cx="5381625" cy="2273300"/>
                   <wp:effectExtent b="0" l="0" r="0" t="0"/>
-                  <wp:docPr id="23" name="image23.png"/>
+                  <wp:docPr id="23" name="image24.png"/>
                   <a:graphic>
                     <a:graphicData uri="http://schemas.openxmlformats.org/drawingml/2006/picture">
                       <pic:pic>
                         <pic:nvPicPr>
-                          <pic:cNvPr id="0" name="image23.png"/>
+                          <pic:cNvPr id="0" name="image24.png"/>
                           <pic:cNvPicPr preferRelativeResize="0"/>
                         </pic:nvPicPr>
                         <pic:blipFill>
@@ -3068,12 +3068,12 @@
                 <wp:inline distB="114300" distT="114300" distL="114300" distR="114300">
                   <wp:extent cx="2876550" cy="876300"/>
                   <wp:effectExtent b="0" l="0" r="0" t="0"/>
-                  <wp:docPr id="13" name="image3.png"/>
+                  <wp:docPr id="13" name="image6.png"/>
                   <a:graphic>
                     <a:graphicData uri="http://schemas.openxmlformats.org/drawingml/2006/picture">
                       <pic:pic>
                         <pic:nvPicPr>
-                          <pic:cNvPr id="0" name="image3.png"/>
+                          <pic:cNvPr id="0" name="image6.png"/>
                           <pic:cNvPicPr preferRelativeResize="0"/>
                         </pic:nvPicPr>
                         <pic:blipFill>
@@ -3119,12 +3119,12 @@
                 <wp:inline distB="114300" distT="114300" distL="114300" distR="114300">
                   <wp:extent cx="5381625" cy="2857500"/>
                   <wp:effectExtent b="0" l="0" r="0" t="0"/>
-                  <wp:docPr id="25" name="image24.png"/>
+                  <wp:docPr id="25" name="image28.png"/>
                   <a:graphic>
                     <a:graphicData uri="http://schemas.openxmlformats.org/drawingml/2006/picture">
                       <pic:pic>
                         <pic:nvPicPr>
-                          <pic:cNvPr id="0" name="image24.png"/>
+                          <pic:cNvPr id="0" name="image28.png"/>
                           <pic:cNvPicPr preferRelativeResize="0"/>
                         </pic:nvPicPr>
                         <pic:blipFill>
@@ -3327,12 +3327,12 @@
                 <wp:inline distB="114300" distT="114300" distL="114300" distR="114300">
                   <wp:extent cx="2162175" cy="1092200"/>
                   <wp:effectExtent b="0" l="0" r="0" t="0"/>
-                  <wp:docPr id="22" name="image26.png"/>
+                  <wp:docPr id="22" name="image23.png"/>
                   <a:graphic>
                     <a:graphicData uri="http://schemas.openxmlformats.org/drawingml/2006/picture">
                       <pic:pic>
                         <pic:nvPicPr>
-                          <pic:cNvPr id="0" name="image26.png"/>
+                          <pic:cNvPr id="0" name="image23.png"/>
                           <pic:cNvPicPr preferRelativeResize="0"/>
                         </pic:nvPicPr>
                         <pic:blipFill>
@@ -3447,12 +3447,12 @@
                 <wp:inline distB="114300" distT="114300" distL="114300" distR="114300">
                   <wp:extent cx="3086100" cy="533400"/>
                   <wp:effectExtent b="0" l="0" r="0" t="0"/>
-                  <wp:docPr id="10" name="image13.png"/>
+                  <wp:docPr id="10" name="image14.png"/>
                   <a:graphic>
                     <a:graphicData uri="http://schemas.openxmlformats.org/drawingml/2006/picture">
                       <pic:pic>
                         <pic:nvPicPr>
-                          <pic:cNvPr id="0" name="image13.png"/>
+                          <pic:cNvPr id="0" name="image14.png"/>
                           <pic:cNvPicPr preferRelativeResize="0"/>
                         </pic:nvPicPr>
                         <pic:blipFill>
@@ -3781,12 +3781,12 @@
                 <wp:inline distB="114300" distT="114300" distL="114300" distR="114300">
                   <wp:extent cx="3352800" cy="1587500"/>
                   <wp:effectExtent b="0" l="0" r="0" t="0"/>
-                  <wp:docPr id="20" name="image15.png"/>
+                  <wp:docPr id="20" name="image20.png"/>
                   <a:graphic>
                     <a:graphicData uri="http://schemas.openxmlformats.org/drawingml/2006/picture">
                       <pic:pic>
                         <pic:nvPicPr>
-                          <pic:cNvPr id="0" name="image15.png"/>
+                          <pic:cNvPr id="0" name="image20.png"/>
                           <pic:cNvPicPr preferRelativeResize="0"/>
                         </pic:nvPicPr>
                         <pic:blipFill>
@@ -4821,12 +4821,12 @@
                 <wp:inline distB="114300" distT="114300" distL="114300" distR="114300">
                   <wp:extent cx="1752600" cy="1816100"/>
                   <wp:effectExtent b="0" l="0" r="0" t="0"/>
-                  <wp:docPr id="14" name="image7.png"/>
+                  <wp:docPr id="14" name="image5.png"/>
                   <a:graphic>
                     <a:graphicData uri="http://schemas.openxmlformats.org/drawingml/2006/picture">
                       <pic:pic>
                         <pic:nvPicPr>
-                          <pic:cNvPr id="0" name="image7.png"/>
+                          <pic:cNvPr id="0" name="image5.png"/>
                           <pic:cNvPicPr preferRelativeResize="0"/>
                         </pic:nvPicPr>
                         <pic:blipFill>
@@ -4914,12 +4914,12 @@
                 <wp:inline distB="114300" distT="114300" distL="114300" distR="114300">
                   <wp:extent cx="2162175" cy="2184400"/>
                   <wp:effectExtent b="0" l="0" r="0" t="0"/>
-                  <wp:docPr id="18" name="image9.png"/>
+                  <wp:docPr id="18" name="image7.png"/>
                   <a:graphic>
                     <a:graphicData uri="http://schemas.openxmlformats.org/drawingml/2006/picture">
                       <pic:pic>
                         <pic:nvPicPr>
-                          <pic:cNvPr id="0" name="image9.png"/>
+                          <pic:cNvPr id="0" name="image7.png"/>
                           <pic:cNvPicPr preferRelativeResize="0"/>
                         </pic:nvPicPr>
                         <pic:blipFill>
@@ -5020,12 +5020,12 @@
                 <wp:inline distB="114300" distT="114300" distL="114300" distR="114300">
                   <wp:extent cx="3086100" cy="1600200"/>
                   <wp:effectExtent b="0" l="0" r="0" t="0"/>
-                  <wp:docPr id="3" name="image18.png"/>
+                  <wp:docPr id="3" name="image15.png"/>
                   <a:graphic>
                     <a:graphicData uri="http://schemas.openxmlformats.org/drawingml/2006/picture">
                       <pic:pic>
                         <pic:nvPicPr>
-                          <pic:cNvPr id="0" name="image18.png"/>
+                          <pic:cNvPr id="0" name="image15.png"/>
                           <pic:cNvPicPr preferRelativeResize="0"/>
                         </pic:nvPicPr>
                         <pic:blipFill>
@@ -5187,12 +5187,12 @@
                 <wp:inline distB="114300" distT="114300" distL="114300" distR="114300">
                   <wp:extent cx="3086100" cy="1701800"/>
                   <wp:effectExtent b="0" l="0" r="0" t="0"/>
-                  <wp:docPr id="2" name="image2.png"/>
+                  <wp:docPr id="2" name="image4.png"/>
                   <a:graphic>
                     <a:graphicData uri="http://schemas.openxmlformats.org/drawingml/2006/picture">
                       <pic:pic>
                         <pic:nvPicPr>
-                          <pic:cNvPr id="0" name="image2.png"/>
+                          <pic:cNvPr id="0" name="image4.png"/>
                           <pic:cNvPicPr preferRelativeResize="0"/>
                         </pic:nvPicPr>
                         <pic:blipFill>
@@ -5269,12 +5269,12 @@
                 <wp:inline distB="114300" distT="114300" distL="114300" distR="114300">
                   <wp:extent cx="1766888" cy="1681941"/>
                   <wp:effectExtent b="0" l="0" r="0" t="0"/>
-                  <wp:docPr id="26" name="image25.png"/>
+                  <wp:docPr id="26" name="image19.png"/>
                   <a:graphic>
                     <a:graphicData uri="http://schemas.openxmlformats.org/drawingml/2006/picture">
                       <pic:pic>
                         <pic:nvPicPr>
-                          <pic:cNvPr id="0" name="image25.png"/>
+                          <pic:cNvPr id="0" name="image19.png"/>
                           <pic:cNvPicPr preferRelativeResize="0"/>
                         </pic:nvPicPr>
                         <pic:blipFill>
@@ -5345,12 +5345,12 @@
                 <wp:inline distB="114300" distT="114300" distL="114300" distR="114300">
                   <wp:extent cx="1571625" cy="1422400"/>
                   <wp:effectExtent b="0" l="0" r="0" t="0"/>
-                  <wp:docPr id="17" name="image12.png"/>
+                  <wp:docPr id="17" name="image16.png"/>
                   <a:graphic>
                     <a:graphicData uri="http://schemas.openxmlformats.org/drawingml/2006/picture">
                       <pic:pic>
                         <pic:nvPicPr>
-                          <pic:cNvPr id="0" name="image12.png"/>
+                          <pic:cNvPr id="0" name="image16.png"/>
                           <pic:cNvPicPr preferRelativeResize="0"/>
                         </pic:nvPicPr>
                         <pic:blipFill>
@@ -5421,12 +5421,12 @@
                 <wp:inline distB="114300" distT="114300" distL="114300" distR="114300">
                   <wp:extent cx="3352800" cy="1879600"/>
                   <wp:effectExtent b="0" l="0" r="0" t="0"/>
-                  <wp:docPr id="16" name="image17.png"/>
+                  <wp:docPr id="16" name="image2.png"/>
                   <a:graphic>
                     <a:graphicData uri="http://schemas.openxmlformats.org/drawingml/2006/picture">
                       <pic:pic>
                         <pic:nvPicPr>
-                          <pic:cNvPr id="0" name="image17.png"/>
+                          <pic:cNvPr id="0" name="image2.png"/>
                           <pic:cNvPicPr preferRelativeResize="0"/>
                         </pic:nvPicPr>
                         <pic:blipFill>
@@ -6439,12 +6439,12 @@
                 <wp:inline distB="114300" distT="114300" distL="114300" distR="114300">
                   <wp:extent cx="1752600" cy="1193800"/>
                   <wp:effectExtent b="0" l="0" r="0" t="0"/>
-                  <wp:docPr id="21" name="image20.png"/>
+                  <wp:docPr id="21" name="image21.png"/>
                   <a:graphic>
                     <a:graphicData uri="http://schemas.openxmlformats.org/drawingml/2006/picture">
                       <pic:pic>
                         <pic:nvPicPr>
-                          <pic:cNvPr id="0" name="image20.png"/>
+                          <pic:cNvPr id="0" name="image21.png"/>
                           <pic:cNvPicPr preferRelativeResize="0"/>
                         </pic:nvPicPr>
                         <pic:blipFill>
@@ -6891,12 +6891,12 @@
                 <wp:inline distB="114300" distT="114300" distL="114300" distR="114300">
                   <wp:extent cx="3071813" cy="2868829"/>
                   <wp:effectExtent b="0" l="0" r="0" t="0"/>
-                  <wp:docPr id="11" name="image21.png"/>
+                  <wp:docPr id="11" name="image18.png"/>
                   <a:graphic>
                     <a:graphicData uri="http://schemas.openxmlformats.org/drawingml/2006/picture">
                       <pic:pic>
                         <pic:nvPicPr>
-                          <pic:cNvPr id="0" name="image21.png"/>
+                          <pic:cNvPr id="0" name="image18.png"/>
                           <pic:cNvPicPr preferRelativeResize="0"/>
                         </pic:nvPicPr>
                         <pic:blipFill>
@@ -7298,12 +7298,12 @@
                 <wp:inline distB="114300" distT="114300" distL="114300" distR="114300">
                   <wp:extent cx="3086100" cy="1689100"/>
                   <wp:effectExtent b="0" l="0" r="0" t="0"/>
-                  <wp:docPr id="4" name="image16.png"/>
+                  <wp:docPr id="4" name="image22.png"/>
                   <a:graphic>
                     <a:graphicData uri="http://schemas.openxmlformats.org/drawingml/2006/picture">
                       <pic:pic>
                         <pic:nvPicPr>
-                          <pic:cNvPr id="0" name="image16.png"/>
+                          <pic:cNvPr id="0" name="image22.png"/>
                           <pic:cNvPicPr preferRelativeResize="0"/>
                         </pic:nvPicPr>
                         <pic:blipFill>
@@ -7745,12 +7745,12 @@
                 <wp:inline distB="114300" distT="114300" distL="114300" distR="114300">
                   <wp:extent cx="3086100" cy="1701800"/>
                   <wp:effectExtent b="0" l="0" r="0" t="0"/>
-                  <wp:docPr id="8" name="image10.png"/>
+                  <wp:docPr id="8" name="image12.png"/>
                   <a:graphic>
                     <a:graphicData uri="http://schemas.openxmlformats.org/drawingml/2006/picture">
                       <pic:pic>
                         <pic:nvPicPr>
-                          <pic:cNvPr id="0" name="image10.png"/>
+                          <pic:cNvPr id="0" name="image12.png"/>
                           <pic:cNvPicPr preferRelativeResize="0"/>
                         </pic:nvPicPr>
                         <pic:blipFill>
@@ -7944,6 +7944,73 @@
     </w:p>
     <w:p>
       <w:pPr>
+        <w:numPr>
+          <w:ilvl w:val="0"/>
+          <w:numId w:val="1"/>
+        </w:numPr>
+        <w:ind w:left="720" w:right="-1174.7244094488178" w:hanging="360"/>
+        <w:rPr>
+          <w:rFonts w:ascii="Lexend" w:cs="Lexend" w:eastAsia="Lexend" w:hAnsi="Lexend"/>
+          <w:b w:val="1"/>
+        </w:rPr>
+      </w:pPr>
+      <w:hyperlink r:id="rId41">
+        <w:r>
+          <w:rPr>
+            <w:rFonts w:ascii="Lexend" w:cs="Lexend" w:eastAsia="Lexend" w:hAnsi="Lexend"/>
+            <w:b w:val="1"/>
+            <w:color w:val="1155cc"/>
+            <w:u w:val="single"/>
+            <w:rtl w:val="0"/>
+          </w:rPr>
+          <w:t xml:space="preserve">https://200lab.io/blog/transformer-cong-nghe-dang-sau-chatgpt-va-bard/</w:t>
+        </w:r>
+      </w:hyperlink>
+      <w:r>
+        <w:rPr>
+          <w:rFonts w:ascii="Lexend" w:cs="Lexend" w:eastAsia="Lexend" w:hAnsi="Lexend"/>
+          <w:b w:val="1"/>
+          <w:rtl w:val="0"/>
+        </w:rPr>
+        <w:t xml:space="preserve"> </w:t>
+      </w:r>
+    </w:p>
+    <w:p>
+      <w:pPr>
+        <w:numPr>
+          <w:ilvl w:val="0"/>
+          <w:numId w:val="1"/>
+        </w:numPr>
+        <w:ind w:left="720" w:right="-1174.7244094488178" w:hanging="360"/>
+        <w:rPr>
+          <w:rFonts w:ascii="Lexend" w:cs="Lexend" w:eastAsia="Lexend" w:hAnsi="Lexend"/>
+          <w:b w:val="1"/>
+          <w:u w:val="none"/>
+        </w:rPr>
+      </w:pPr>
+      <w:hyperlink r:id="rId42">
+        <w:r>
+          <w:rPr>
+            <w:rFonts w:ascii="Lexend" w:cs="Lexend" w:eastAsia="Lexend" w:hAnsi="Lexend"/>
+            <w:b w:val="1"/>
+            <w:color w:val="1155cc"/>
+            <w:u w:val="single"/>
+            <w:rtl w:val="0"/>
+          </w:rPr>
+          <w:t xml:space="preserve">https://d2l.aivivn.com/chapter_attention-mechanisms/index_vn.html?ref=200lab.io</w:t>
+        </w:r>
+      </w:hyperlink>
+      <w:r>
+        <w:rPr>
+          <w:rFonts w:ascii="Lexend" w:cs="Lexend" w:eastAsia="Lexend" w:hAnsi="Lexend"/>
+          <w:b w:val="1"/>
+          <w:rtl w:val="0"/>
+        </w:rPr>
+        <w:t xml:space="preserve"> </w:t>
+      </w:r>
+    </w:p>
+    <w:p>
+      <w:pPr>
         <w:ind w:left="-992.1259842519685" w:right="-1174.7244094488178" w:firstLine="0"/>
         <w:rPr>
           <w:rFonts w:ascii="Lexend" w:cs="Lexend" w:eastAsia="Lexend" w:hAnsi="Lexend"/>
@@ -8033,7 +8100,7 @@
         </w:rPr>
         <w:t xml:space="preserve">Reference: </w:t>
       </w:r>
-      <w:hyperlink r:id="rId41">
+      <w:hyperlink r:id="rId43">
         <w:r>
           <w:rPr>
             <w:rFonts w:ascii="Lexend" w:cs="Lexend" w:eastAsia="Lexend" w:hAnsi="Lexend"/>
@@ -8064,7 +8131,7 @@
         </w:rPr>
         <w:t xml:space="preserve">Dataset: </w:t>
       </w:r>
-      <w:hyperlink r:id="rId42">
+      <w:hyperlink r:id="rId44">
         <w:r>
           <w:rPr>
             <w:rFonts w:ascii="Lexend" w:cs="Lexend" w:eastAsia="Lexend" w:hAnsi="Lexend"/>
@@ -8114,7 +8181,7 @@
           <w:rFonts w:ascii="Lexend" w:cs="Lexend" w:eastAsia="Lexend" w:hAnsi="Lexend"/>
         </w:rPr>
       </w:pPr>
-      <w:hyperlink r:id="rId43">
+      <w:hyperlink r:id="rId45">
         <w:r>
           <w:rPr>
             <w:rFonts w:ascii="Lexend" w:cs="Lexend" w:eastAsia="Lexend" w:hAnsi="Lexend"/>

</xml_diff>